<commit_message>
Word dokument Update 2
</commit_message>
<xml_diff>
--- a/docs/BernHackt_Team_HertAmStruggle.docx
+++ b/docs/BernHackt_Team_HertAmStruggle.docx
@@ -129,14 +129,34 @@
         </w:rPr>
         <w:t>«</w:t>
       </w:r>
+      <w:proofErr w:type="spellStart"/>
       <w:r>
         <w:rPr>
           <w:b/>
           <w:sz w:val="72"/>
           <w:szCs w:val="72"/>
         </w:rPr>
-        <w:t>Hert Am Struggle</w:t>
-      </w:r>
+        <w:t>Hert</w:t>
+      </w:r>
+      <w:proofErr w:type="spellEnd"/>
+      <w:r>
+        <w:rPr>
+          <w:b/>
+          <w:sz w:val="72"/>
+          <w:szCs w:val="72"/>
+        </w:rPr>
+        <w:t xml:space="preserve"> Am </w:t>
+      </w:r>
+      <w:proofErr w:type="spellStart"/>
+      <w:r>
+        <w:rPr>
+          <w:b/>
+          <w:sz w:val="72"/>
+          <w:szCs w:val="72"/>
+        </w:rPr>
+        <w:t>Struggle</w:t>
+      </w:r>
+      <w:proofErr w:type="spellEnd"/>
       <w:r>
         <w:rPr>
           <w:b/>
@@ -311,7 +331,15 @@
         </w:numPr>
       </w:pPr>
       <w:r>
-        <w:t>Link zu Github Repository</w:t>
+        <w:t xml:space="preserve">Link zu </w:t>
+      </w:r>
+      <w:proofErr w:type="spellStart"/>
+      <w:r>
+        <w:t>Github</w:t>
+      </w:r>
+      <w:proofErr w:type="spellEnd"/>
+      <w:r>
+        <w:t xml:space="preserve"> Repository</w:t>
       </w:r>
     </w:p>
     <w:p>
@@ -326,8 +354,13 @@
       <w:r>
         <w:t xml:space="preserve">Hier ist der aktuelle Link zu unseren 2 </w:t>
       </w:r>
-      <w:r>
-        <w:t>Github-</w:t>
+      <w:proofErr w:type="spellStart"/>
+      <w:r>
+        <w:t>Github</w:t>
+      </w:r>
+      <w:proofErr w:type="spellEnd"/>
+      <w:r>
+        <w:t>-</w:t>
       </w:r>
       <w:r>
         <w:t>Repos.</w:t>
@@ -339,7 +372,15 @@
         <w:t>-</w:t>
       </w:r>
       <w:r>
-        <w:t xml:space="preserve">und Backend sind aufgeteilt. </w:t>
+        <w:t xml:space="preserve">und </w:t>
+      </w:r>
+      <w:proofErr w:type="gramStart"/>
+      <w:r>
+        <w:t>Backend</w:t>
+      </w:r>
+      <w:proofErr w:type="gramEnd"/>
+      <w:r>
+        <w:t xml:space="preserve"> sind aufgeteilt. </w:t>
       </w:r>
     </w:p>
     <w:p>
@@ -435,7 +476,15 @@
         <w:t xml:space="preserve">. </w:t>
       </w:r>
       <w:r>
-        <w:t>Auch kann es zu Verwechslungen führen bei normalen Rezepten, dies ist potenziell gefährlich für den Patienten. Bei unserer Lösung haben wir auf eine eindeutige Identifikation des Patienten (AHV), Arztes (HIN-Email) und der Medikamente (ATC-Codes) gesetzt um solche Verwechslungen zu minimieren.</w:t>
+        <w:t>Auch kann es zu Verwechslungen führen bei normalen Rezepten, dies ist potenziell gefährlich für den Patienten. Bei unserer Lösung haben wir auf eine eindeutige Identifikation des Patienten (AHV), Arztes (HIN-</w:t>
+      </w:r>
+      <w:proofErr w:type="gramStart"/>
+      <w:r>
+        <w:t>Email</w:t>
+      </w:r>
+      <w:proofErr w:type="gramEnd"/>
+      <w:r>
+        <w:t>) und der Medikamente (ATC-Codes) gesetzt um solche Verwechslungen zu minimieren.</w:t>
       </w:r>
     </w:p>
     <w:p>
@@ -468,7 +517,15 @@
         <w:t xml:space="preserve">Auch war uns klar, dass wir eine Web-Applikation machen wollen. Ärzte sind bekanntlich schwierig zu überzeugen neue Digitale Lösungen zu verwenden. Eine Website ist viel einfacher einzusetzen als eine Applikation oder sogar ein Informationssystem. </w:t>
       </w:r>
       <w:r>
-        <w:t xml:space="preserve">Das Ziel war also eine Win-Win-Win Situation zu erreichen bei der alle 3 Parteien profitieren können. </w:t>
+        <w:t>Das Ziel war also eine Win-Win-</w:t>
+      </w:r>
+      <w:proofErr w:type="spellStart"/>
+      <w:r>
+        <w:t>Win</w:t>
+      </w:r>
+      <w:proofErr w:type="spellEnd"/>
+      <w:r>
+        <w:t xml:space="preserve"> Situation zu erreichen bei der alle 3 Parteien profitieren können. </w:t>
       </w:r>
     </w:p>
     <w:p>
@@ -541,7 +598,13 @@
         <w:t>Backend:</w:t>
       </w:r>
       <w:r>
-        <w:t xml:space="preserve"> Hier haben wir auf das Java Spring Boot API-Framework gesetzt. Das Framework wurde </w:t>
+        <w:t xml:space="preserve"> Hier haben wir auf das Java Spring </w:t>
+      </w:r>
+      <w:r>
+        <w:t>Rest</w:t>
+      </w:r>
+      <w:r>
+        <w:t xml:space="preserve"> API-Framework gesetzt. Das Framework wurde </w:t>
       </w:r>
       <w:r>
         <w:t>genutzt,</w:t>
@@ -550,10 +613,24 @@
         <w:t xml:space="preserve"> um dem Frontend Daten und Funktionen zur Verfügung zu stellen</w:t>
       </w:r>
       <w:r>
-        <w:t xml:space="preserve"> und zu managen. Die Daten werden in einer Java-Klasse organisiert und gespeichert. Wir haben keine Persistierung der Daten vorgenommen. </w:t>
-      </w:r>
-      <w:r>
-        <w:t xml:space="preserve">Dazu haben wir «Dummy-Daten» erstellt um den Prototyp funktional zu machen. </w:t>
+        <w:t xml:space="preserve"> und zu managen. Die Daten werden in einer Java-Klasse organisiert und gespeichert. Wir haben keine </w:t>
+      </w:r>
+      <w:proofErr w:type="spellStart"/>
+      <w:r>
+        <w:t>Persistierung</w:t>
+      </w:r>
+      <w:proofErr w:type="spellEnd"/>
+      <w:r>
+        <w:t xml:space="preserve"> der Daten vorgenommen. </w:t>
+      </w:r>
+      <w:r>
+        <w:t xml:space="preserve">Dazu haben wir «Dummy-Daten» </w:t>
+      </w:r>
+      <w:r>
+        <w:t>erstellt,</w:t>
+      </w:r>
+      <w:r>
+        <w:t xml:space="preserve"> um den Prototyp funktional zu machen. </w:t>
       </w:r>
     </w:p>
     <w:p>
@@ -576,10 +653,27 @@
         <w:t xml:space="preserve"> </w:t>
       </w:r>
       <w:r>
-        <w:rPr>
-          <w:color w:val="FF0000"/>
-        </w:rPr>
-        <w:t>Noch machen</w:t>
+        <w:t xml:space="preserve">Unser Frontend haben wir mit einer Kombination von </w:t>
+      </w:r>
+      <w:proofErr w:type="spellStart"/>
+      <w:r>
+        <w:t>React</w:t>
+      </w:r>
+      <w:proofErr w:type="spellEnd"/>
+      <w:r>
+        <w:t>, Next.js und Node.js aufgebaut. Dabei setzten wir besonders auf eine simple und klare Darstellung, sodass die Funktionen sowohl für Apotheke</w:t>
+      </w:r>
+      <w:r>
+        <w:t>n</w:t>
+      </w:r>
+      <w:r>
+        <w:t>, Doktor</w:t>
+      </w:r>
+      <w:r>
+        <w:t>en</w:t>
+      </w:r>
+      <w:r>
+        <w:t xml:space="preserve"> wie auch Patienten leicht einsetzbar sind. </w:t>
       </w:r>
     </w:p>
     <w:p>
@@ -682,7 +776,6 @@
         <w:ind w:left="-567"/>
       </w:pPr>
       <w:r>
-        <w:lastRenderedPageBreak/>
         <w:t>Abgrenzung / Offene Punkte</w:t>
       </w:r>
     </w:p>
@@ -781,7 +874,15 @@
         <w:t xml:space="preserve">abgegrenzt. </w:t>
       </w:r>
       <w:r>
-        <w:t>Unsere Arztrezepte werden einfach mit einer ID abgerufen und ohne Login entwertet. Das ist natürlich nicht eine einsatzbereite Lösung.</w:t>
+        <w:t xml:space="preserve">Unsere Arztrezepte werden einfach mit einer ID abgerufen und ohne Login entwertet. Das ist </w:t>
+      </w:r>
+      <w:proofErr w:type="gramStart"/>
+      <w:r>
+        <w:t>natürlich nicht</w:t>
+      </w:r>
+      <w:proofErr w:type="gramEnd"/>
+      <w:r>
+        <w:t xml:space="preserve"> eine einsatzbereite Lösung.</w:t>
       </w:r>
       <w:r>
         <w:t xml:space="preserve"> Das Konzept dazu haben wir aber ausgearbeitet mit dem HIN-Login für Ärzte und einem anderen Login für die Apotheken.</w:t>
@@ -5649,30 +5750,6 @@
 </file>
 
 <file path=customXml/item1.xml><?xml version="1.0" encoding="utf-8"?>
-<b:Sources xmlns:b="http://schemas.openxmlformats.org/officeDocument/2006/bibliography" xmlns="http://schemas.openxmlformats.org/officeDocument/2006/bibliography" SelectedStyle="\APA.XSL" StyleName="APA"/>
-</file>
-
-<file path=customXml/item2.xml><?xml version="1.0" encoding="utf-8"?>
-<?mso-contentType ?>
-<FormTemplates xmlns="http://schemas.microsoft.com/sharepoint/v3/contenttype/forms">
-  <Display>DocumentLibraryForm</Display>
-  <Edit>DocumentLibraryForm</Edit>
-  <New>DocumentLibraryForm</New>
-</FormTemplates>
-</file>
-
-<file path=customXml/item3.xml><?xml version="1.0" encoding="utf-8"?>
-<p:properties xmlns:p="http://schemas.microsoft.com/office/2006/metadata/properties" xmlns:xsi="http://www.w3.org/2001/XMLSchema-instance" xmlns:pc="http://schemas.microsoft.com/office/infopath/2007/PartnerControls">
-  <documentManagement>
-    <lcf76f155ced4ddcb4097134ff3c332f xmlns="80ea8437-9da9-4c8e-827f-72aeed5f829a">
-      <Terms xmlns="http://schemas.microsoft.com/office/infopath/2007/PartnerControls"/>
-    </lcf76f155ced4ddcb4097134ff3c332f>
-    <TaxCatchAll xmlns="11ceba1c-8638-4c24-8c74-242515d3a448" xsi:nil="true"/>
-  </documentManagement>
-</p:properties>
-</file>
-
-<file path=customXml/item4.xml><?xml version="1.0" encoding="utf-8"?>
 <ct:contentTypeSchema xmlns:ct="http://schemas.microsoft.com/office/2006/metadata/contentType" xmlns:ma="http://schemas.microsoft.com/office/2006/metadata/properties/metaAttributes" ct:_="" ma:_="" ma:contentTypeName="Dokument" ma:contentTypeID="0x01010004D3547691812540BD783809B12BBDF4" ma:contentTypeVersion="16" ma:contentTypeDescription="Ein neues Dokument erstellen." ma:contentTypeScope="" ma:versionID="d09014d0141efc9ec658a3054e9e6e6a">
   <xsd:schema xmlns:xsd="http://www.w3.org/2001/XMLSchema" xmlns:xs="http://www.w3.org/2001/XMLSchema" xmlns:p="http://schemas.microsoft.com/office/2006/metadata/properties" xmlns:ns2="80ea8437-9da9-4c8e-827f-72aeed5f829a" xmlns:ns3="11ceba1c-8638-4c24-8c74-242515d3a448" targetNamespace="http://schemas.microsoft.com/office/2006/metadata/properties" ma:root="true" ma:fieldsID="8d7d9889e8dd2ceb89ce67fd4928fe1c" ns2:_="" ns3:_="">
     <xsd:import namespace="80ea8437-9da9-4c8e-827f-72aeed5f829a"/>
@@ -5915,34 +5992,31 @@
 </ct:contentTypeSchema>
 </file>
 
-<file path=customXml/itemProps1.xml><?xml version="1.0" encoding="utf-8"?>
-<ds:datastoreItem xmlns:ds="http://schemas.openxmlformats.org/officeDocument/2006/customXml" ds:itemID="{7ED3487E-EE28-6646-A90B-F6DED81F41CE}">
-  <ds:schemaRefs>
-    <ds:schemaRef ds:uri="http://schemas.openxmlformats.org/officeDocument/2006/bibliography"/>
-  </ds:schemaRefs>
-</ds:datastoreItem>
+<file path=customXml/item2.xml><?xml version="1.0" encoding="utf-8"?>
+<p:properties xmlns:p="http://schemas.microsoft.com/office/2006/metadata/properties" xmlns:xsi="http://www.w3.org/2001/XMLSchema-instance" xmlns:pc="http://schemas.microsoft.com/office/infopath/2007/PartnerControls">
+  <documentManagement>
+    <lcf76f155ced4ddcb4097134ff3c332f xmlns="80ea8437-9da9-4c8e-827f-72aeed5f829a">
+      <Terms xmlns="http://schemas.microsoft.com/office/infopath/2007/PartnerControls"/>
+    </lcf76f155ced4ddcb4097134ff3c332f>
+    <TaxCatchAll xmlns="11ceba1c-8638-4c24-8c74-242515d3a448" xsi:nil="true"/>
+  </documentManagement>
+</p:properties>
 </file>
 
-<file path=customXml/itemProps2.xml><?xml version="1.0" encoding="utf-8"?>
-<ds:datastoreItem xmlns:ds="http://schemas.openxmlformats.org/officeDocument/2006/customXml" ds:itemID="{D4C5375C-35C7-4333-9619-45897004056B}">
-  <ds:schemaRefs>
-    <ds:schemaRef ds:uri="http://schemas.microsoft.com/sharepoint/v3/contenttype/forms"/>
-  </ds:schemaRefs>
-</ds:datastoreItem>
+<file path=customXml/item3.xml><?xml version="1.0" encoding="utf-8"?>
+<?mso-contentType ?>
+<FormTemplates xmlns="http://schemas.microsoft.com/sharepoint/v3/contenttype/forms">
+  <Display>DocumentLibraryForm</Display>
+  <Edit>DocumentLibraryForm</Edit>
+  <New>DocumentLibraryForm</New>
+</FormTemplates>
 </file>
 
-<file path=customXml/itemProps3.xml><?xml version="1.0" encoding="utf-8"?>
-<ds:datastoreItem xmlns:ds="http://schemas.openxmlformats.org/officeDocument/2006/customXml" ds:itemID="{FE6D02D6-DE34-4768-971E-DB05F086D80B}">
-  <ds:schemaRefs>
-    <ds:schemaRef ds:uri="http://schemas.microsoft.com/office/2006/metadata/properties"/>
-    <ds:schemaRef ds:uri="http://schemas.microsoft.com/office/infopath/2007/PartnerControls"/>
-    <ds:schemaRef ds:uri="80ea8437-9da9-4c8e-827f-72aeed5f829a"/>
-    <ds:schemaRef ds:uri="11ceba1c-8638-4c24-8c74-242515d3a448"/>
-  </ds:schemaRefs>
-</ds:datastoreItem>
+<file path=customXml/item4.xml><?xml version="1.0" encoding="utf-8"?>
+<b:Sources xmlns:b="http://schemas.openxmlformats.org/officeDocument/2006/bibliography" xmlns="http://schemas.openxmlformats.org/officeDocument/2006/bibliography" SelectedStyle="\APA.XSL" StyleName="APA"/>
 </file>
 
-<file path=customXml/itemProps4.xml><?xml version="1.0" encoding="utf-8"?>
+<file path=customXml/itemProps1.xml><?xml version="1.0" encoding="utf-8"?>
 <ds:datastoreItem xmlns:ds="http://schemas.openxmlformats.org/officeDocument/2006/customXml" ds:itemID="{3B40B4E2-DA54-4B4E-A3C6-F8BB85D02BB5}">
   <ds:schemaRefs>
     <ds:schemaRef ds:uri="http://schemas.microsoft.com/office/2006/metadata/contentType"/>
@@ -5959,4 +6033,31 @@
     <ds:schemaRef ds:uri="http://schemas.microsoft.com/internal/obd"/>
   </ds:schemaRefs>
 </ds:datastoreItem>
+</file>
+
+<file path=customXml/itemProps2.xml><?xml version="1.0" encoding="utf-8"?>
+<ds:datastoreItem xmlns:ds="http://schemas.openxmlformats.org/officeDocument/2006/customXml" ds:itemID="{FE6D02D6-DE34-4768-971E-DB05F086D80B}">
+  <ds:schemaRefs>
+    <ds:schemaRef ds:uri="http://schemas.microsoft.com/office/2006/metadata/properties"/>
+    <ds:schemaRef ds:uri="http://schemas.microsoft.com/office/infopath/2007/PartnerControls"/>
+    <ds:schemaRef ds:uri="80ea8437-9da9-4c8e-827f-72aeed5f829a"/>
+    <ds:schemaRef ds:uri="11ceba1c-8638-4c24-8c74-242515d3a448"/>
+  </ds:schemaRefs>
+</ds:datastoreItem>
+</file>
+
+<file path=customXml/itemProps3.xml><?xml version="1.0" encoding="utf-8"?>
+<ds:datastoreItem xmlns:ds="http://schemas.openxmlformats.org/officeDocument/2006/customXml" ds:itemID="{D4C5375C-35C7-4333-9619-45897004056B}">
+  <ds:schemaRefs>
+    <ds:schemaRef ds:uri="http://schemas.microsoft.com/sharepoint/v3/contenttype/forms"/>
+  </ds:schemaRefs>
+</ds:datastoreItem>
+</file>
+
+<file path=customXml/itemProps4.xml><?xml version="1.0" encoding="utf-8"?>
+<ds:datastoreItem xmlns:ds="http://schemas.openxmlformats.org/officeDocument/2006/customXml" ds:itemID="{7ED3487E-EE28-6646-A90B-F6DED81F41CE}">
+  <ds:schemaRefs>
+    <ds:schemaRef ds:uri="http://schemas.openxmlformats.org/officeDocument/2006/bibliography"/>
+  </ds:schemaRefs>
+</ds:datastoreItem>
 </file>
</xml_diff>

<commit_message>
Word dokument Update 3
</commit_message>
<xml_diff>
--- a/docs/BernHackt_Team_HertAmStruggle.docx
+++ b/docs/BernHackt_Team_HertAmStruggle.docx
@@ -315,7 +315,7 @@
     </w:p>
     <w:p>
       <w:pPr>
-        <w:ind w:left="-567"/>
+        <w:pStyle w:val="Heading1"/>
       </w:pPr>
       <w:r>
         <w:lastRenderedPageBreak/>
@@ -324,14 +324,15 @@
     </w:p>
     <w:p>
       <w:pPr>
-        <w:pStyle w:val="ListParagraph"/>
-        <w:numPr>
-          <w:ilvl w:val="0"/>
-          <w:numId w:val="27"/>
-        </w:numPr>
-      </w:pPr>
-      <w:r>
-        <w:t xml:space="preserve">Link zu </w:t>
+        <w:ind w:left="-207"/>
+      </w:pPr>
+    </w:p>
+    <w:p>
+      <w:pPr>
+        <w:ind w:left="-207"/>
+      </w:pPr>
+      <w:r>
+        <w:t xml:space="preserve">Hier ist der aktuelle Link zu unseren 2 </w:t>
       </w:r>
       <w:proofErr w:type="spellStart"/>
       <w:r>
@@ -339,27 +340,6 @@
       </w:r>
       <w:proofErr w:type="spellEnd"/>
       <w:r>
-        <w:t xml:space="preserve"> Repository</w:t>
-      </w:r>
-    </w:p>
-    <w:p>
-      <w:pPr>
-        <w:ind w:left="-207"/>
-      </w:pPr>
-    </w:p>
-    <w:p>
-      <w:pPr>
-        <w:ind w:left="-207"/>
-      </w:pPr>
-      <w:r>
-        <w:t xml:space="preserve">Hier ist der aktuelle Link zu unseren 2 </w:t>
-      </w:r>
-      <w:proofErr w:type="spellStart"/>
-      <w:r>
-        <w:t>Github</w:t>
-      </w:r>
-      <w:proofErr w:type="spellEnd"/>
-      <w:r>
         <w:t>-</w:t>
       </w:r>
       <w:r>
@@ -372,15 +352,7 @@
         <w:t>-</w:t>
       </w:r>
       <w:r>
-        <w:t xml:space="preserve">und </w:t>
-      </w:r>
-      <w:proofErr w:type="gramStart"/>
-      <w:r>
-        <w:t>Backend</w:t>
-      </w:r>
-      <w:proofErr w:type="gramEnd"/>
-      <w:r>
-        <w:t xml:space="preserve"> sind aufgeteilt. </w:t>
+        <w:t xml:space="preserve">und Backend sind aufgeteilt. </w:t>
       </w:r>
     </w:p>
     <w:p>
@@ -409,7 +381,7 @@
     </w:p>
     <w:p>
       <w:pPr>
-        <w:ind w:left="-567"/>
+        <w:pStyle w:val="Heading1"/>
       </w:pPr>
       <w:r>
         <w:t>Ausgangslage</w:t>
@@ -449,13 +421,37 @@
         <w:ind w:left="-207"/>
       </w:pPr>
       <w:r>
-        <w:t>Wir wussten schnell, dass diese Challenge die interessanteste für uns ist. Unser Team besteht aus 4 Medizininformatikern und einem regulären Informatiker.</w:t>
-      </w:r>
-      <w:r>
-        <w:t xml:space="preserve"> Wir haben uns auf zwei Grundprobleme fokussiert, mit denen man heutzutage zu kämpfen ha</w:t>
-      </w:r>
-      <w:r>
-        <w:t>t</w:t>
+        <w:t xml:space="preserve">Wir wussten schnell, dass diese Challenge die </w:t>
+      </w:r>
+      <w:r>
+        <w:t>richtige</w:t>
+      </w:r>
+      <w:r>
+        <w:t xml:space="preserve"> für uns </w:t>
+      </w:r>
+      <w:r>
+        <w:t>ist,</w:t>
+      </w:r>
+      <w:r>
+        <w:t xml:space="preserve"> da</w:t>
+      </w:r>
+      <w:r>
+        <w:t xml:space="preserve"> </w:t>
+      </w:r>
+      <w:r>
+        <w:t>u</w:t>
+      </w:r>
+      <w:r>
+        <w:t>nser Team aus 4 Medizininformatikern und einem regulären Informatiker</w:t>
+      </w:r>
+      <w:r>
+        <w:t xml:space="preserve"> besteht</w:t>
+      </w:r>
+      <w:r>
+        <w:t>.</w:t>
+      </w:r>
+      <w:r>
+        <w:t xml:space="preserve"> Wir haben uns auf zwei Grundprobleme fokussiert</w:t>
       </w:r>
       <w:r>
         <w:t xml:space="preserve">. </w:t>
@@ -467,24 +463,103 @@
         <w:t>Handling</w:t>
       </w:r>
       <w:r>
-        <w:t xml:space="preserve"> von Arztrezepten. Oft sind sie unleserlich was sowohl für den Patienten aber auch für das Apothekenpersonal</w:t>
-      </w:r>
-      <w:r>
-        <w:t xml:space="preserve"> mühsam ist</w:t>
+        <w:t xml:space="preserve"> von Arztrezepten</w:t>
+      </w:r>
+      <w:r>
+        <w:t>, da diese o</w:t>
+      </w:r>
+      <w:r>
+        <w:t xml:space="preserve">ft unleserlich </w:t>
+      </w:r>
+      <w:r>
+        <w:t xml:space="preserve">sind </w:t>
+      </w:r>
+      <w:r>
+        <w:t>was sowohl für d</w:t>
+      </w:r>
+      <w:r>
+        <w:t>i</w:t>
+      </w:r>
+      <w:r>
+        <w:t>e</w:t>
+      </w:r>
+      <w:r>
+        <w:t xml:space="preserve"> Patient</w:t>
+      </w:r>
+      <w:r>
+        <w:t>*innen</w:t>
+      </w:r>
+      <w:r>
+        <w:t xml:space="preserve"> aber auch für das Apothekenpersonal</w:t>
+      </w:r>
+      <w:r>
+        <w:t xml:space="preserve"> und die Krankenkassen</w:t>
+      </w:r>
+      <w:r>
+        <w:t xml:space="preserve"> </w:t>
+      </w:r>
+      <w:r>
+        <w:t>aufwendig</w:t>
+      </w:r>
+      <w:r>
+        <w:t xml:space="preserve"> ist</w:t>
       </w:r>
       <w:r>
         <w:t xml:space="preserve">. </w:t>
       </w:r>
       <w:r>
-        <w:t>Auch kann es zu Verwechslungen führen bei normalen Rezepten, dies ist potenziell gefährlich für den Patienten. Bei unserer Lösung haben wir auf eine eindeutige Identifikation des Patienten (AHV), Arztes (HIN-</w:t>
-      </w:r>
-      <w:proofErr w:type="gramStart"/>
-      <w:r>
-        <w:t>Email</w:t>
-      </w:r>
-      <w:proofErr w:type="gramEnd"/>
-      <w:r>
-        <w:t>) und der Medikamente (ATC-Codes) gesetzt um solche Verwechslungen zu minimieren.</w:t>
+        <w:t>Ausserdem</w:t>
+      </w:r>
+      <w:r>
+        <w:t xml:space="preserve"> kann </w:t>
+      </w:r>
+      <w:r>
+        <w:t>dies</w:t>
+      </w:r>
+      <w:r>
+        <w:t xml:space="preserve"> zu Verwechslungen führen </w:t>
+      </w:r>
+      <w:r>
+        <w:t>welche</w:t>
+      </w:r>
+      <w:r>
+        <w:t xml:space="preserve"> potenziell gefährlich für d</w:t>
+      </w:r>
+      <w:r>
+        <w:t>ie</w:t>
+      </w:r>
+      <w:r>
+        <w:t xml:space="preserve"> Patient</w:t>
+      </w:r>
+      <w:r>
+        <w:t>*innen sind</w:t>
+      </w:r>
+      <w:r>
+        <w:t>. Bei unserer Lösung haben wir auf eine eindeutige Identifikation de</w:t>
+      </w:r>
+      <w:r>
+        <w:t>r</w:t>
+      </w:r>
+      <w:r>
+        <w:t xml:space="preserve"> Patient</w:t>
+      </w:r>
+      <w:r>
+        <w:t>*innen</w:t>
+      </w:r>
+      <w:r>
+        <w:t xml:space="preserve"> (AHV</w:t>
+      </w:r>
+      <w:r>
+        <w:t>-Nr.:</w:t>
+      </w:r>
+      <w:r>
+        <w:t xml:space="preserve">), </w:t>
+      </w:r>
+      <w:r>
+        <w:t>Ärzte/Ärztinnen</w:t>
+      </w:r>
+      <w:r>
+        <w:t xml:space="preserve"> (HIN-Email) und der Medikamente (ATC-Codes) gesetzt um solche Verwechslungen zu minimieren.</w:t>
       </w:r>
     </w:p>
     <w:p>
@@ -497,10 +572,19 @@
         <w:ind w:left="-207"/>
       </w:pPr>
       <w:r>
-        <w:t xml:space="preserve">Auch wollten wir das Problem angehen, dass man Arztrezepte nicht mehr bei einer Apotheke abgeben muss, sondern digital </w:t>
-      </w:r>
-      <w:r>
-        <w:t>dabeihaben</w:t>
+        <w:t>Zweitens</w:t>
+      </w:r>
+      <w:r>
+        <w:t xml:space="preserve"> wollten wir das Problem angehen, dass man </w:t>
+      </w:r>
+      <w:r>
+        <w:t>Rezepte</w:t>
+      </w:r>
+      <w:r>
+        <w:t xml:space="preserve"> nicht mehr bei einer Apotheke abgeben muss, sondern digital </w:t>
+      </w:r>
+      <w:r>
+        <w:t>bei sich haben</w:t>
       </w:r>
       <w:r>
         <w:t xml:space="preserve"> kann. </w:t>
@@ -514,7 +598,30 @@
         <w:ind w:left="-207"/>
       </w:pPr>
       <w:r>
-        <w:t xml:space="preserve">Auch war uns klar, dass wir eine Web-Applikation machen wollen. Ärzte sind bekanntlich schwierig zu überzeugen neue Digitale Lösungen zu verwenden. Eine Website ist viel einfacher einzusetzen als eine Applikation oder sogar ein Informationssystem. </w:t>
+        <w:t xml:space="preserve">Auch war uns klar, dass wir eine Web-Applikation machen wollen. </w:t>
+      </w:r>
+      <w:proofErr w:type="spellStart"/>
+      <w:r>
+        <w:t>Medizinner</w:t>
+      </w:r>
+      <w:proofErr w:type="spellEnd"/>
+      <w:r>
+        <w:t>*innen</w:t>
+      </w:r>
+      <w:r>
+        <w:t xml:space="preserve"> sind bekanntlich schwierig zu überzeugen neue Digitale Lösungen zu verwenden. Eine Website ist viel einfacher einzusetzen als </w:t>
+      </w:r>
+      <w:r>
+        <w:t xml:space="preserve">wieder </w:t>
+      </w:r>
+      <w:r>
+        <w:t>eine Applikation oder sogar ein Informationssystem</w:t>
+      </w:r>
+      <w:r>
+        <w:t xml:space="preserve"> zu installieren</w:t>
+      </w:r>
+      <w:r>
+        <w:t xml:space="preserve">. </w:t>
       </w:r>
       <w:r>
         <w:t>Das Ziel war also eine Win-Win-</w:t>
@@ -535,7 +642,7 @@
     </w:p>
     <w:p>
       <w:pPr>
-        <w:ind w:left="-567"/>
+        <w:pStyle w:val="Heading1"/>
       </w:pPr>
       <w:r>
         <w:t>Technischer Aufbau</w:t>
@@ -575,7 +682,25 @@
         <w:ind w:left="-207"/>
       </w:pPr>
       <w:r>
-        <w:t>Allgemein sind wir alle versiert in Java, für alle ist es die Sprache bei denen wir die meiste Erfahrung haben.</w:t>
+        <w:t>Allgemein sind wir alle versiert in Java, für</w:t>
+      </w:r>
+      <w:r>
+        <w:t xml:space="preserve"> uns</w:t>
+      </w:r>
+      <w:r>
+        <w:t xml:space="preserve"> alle ist es die </w:t>
+      </w:r>
+      <w:r>
+        <w:t>Programmiersprache,</w:t>
+      </w:r>
+      <w:r>
+        <w:t xml:space="preserve"> bei de</w:t>
+      </w:r>
+      <w:r>
+        <w:t xml:space="preserve">r </w:t>
+      </w:r>
+      <w:r>
+        <w:t>wir die meiste Erfahrung haben.</w:t>
       </w:r>
     </w:p>
     <w:p>
@@ -667,13 +792,19 @@
         <w:t>n</w:t>
       </w:r>
       <w:r>
-        <w:t>, Doktor</w:t>
-      </w:r>
-      <w:r>
-        <w:t>en</w:t>
-      </w:r>
-      <w:r>
-        <w:t xml:space="preserve"> wie auch Patienten leicht einsetzbar sind. </w:t>
+        <w:t xml:space="preserve">, </w:t>
+      </w:r>
+      <w:r>
+        <w:t>Mediziner*innen</w:t>
+      </w:r>
+      <w:r>
+        <w:t xml:space="preserve"> wie auch Patient</w:t>
+      </w:r>
+      <w:r>
+        <w:t>*innen</w:t>
+      </w:r>
+      <w:r>
+        <w:t xml:space="preserve"> leicht einsetzbar sind. </w:t>
       </w:r>
     </w:p>
     <w:p>
@@ -683,7 +814,7 @@
     </w:p>
     <w:p>
       <w:pPr>
-        <w:ind w:left="-567"/>
+        <w:pStyle w:val="Heading1"/>
       </w:pPr>
       <w:r>
         <w:t>Implementation</w:t>
@@ -735,10 +866,17 @@
         <w:t>kann,</w:t>
       </w:r>
       <w:r>
-        <w:t xml:space="preserve"> sondern überall wo unser System unterstützt wird. </w:t>
-      </w:r>
-      <w:r>
-        <w:t xml:space="preserve">Dies bringt einen extremen Mehrwert (sowohl Sicherheit wie auch Komfort) für den Patienten. </w:t>
+        <w:t xml:space="preserve"> sondern überall wo unser System </w:t>
+      </w:r>
+      <w:r>
+        <w:t>verwendet</w:t>
+      </w:r>
+      <w:r>
+        <w:t xml:space="preserve"> wird. </w:t>
+      </w:r>
+      <w:r>
+        <w:lastRenderedPageBreak/>
+        <w:t xml:space="preserve">Dies bringt einen Mehrwert (sowohl Sicherheit wie auch Komfort) für den Patienten. </w:t>
       </w:r>
       <w:r>
         <w:t xml:space="preserve">Diesen Grundsatz konnten wir so </w:t>
@@ -773,7 +911,7 @@
     </w:p>
     <w:p>
       <w:pPr>
-        <w:ind w:left="-567"/>
+        <w:pStyle w:val="Heading1"/>
       </w:pPr>
       <w:r>
         <w:t>Abgrenzung / Offene Punkte</w:t>
@@ -807,7 +945,31 @@
         <w:t>uns</w:t>
       </w:r>
       <w:r>
-        <w:t xml:space="preserve"> früh bewusst gegen eine Datenbank entschieden. Uns reichte die Zeit nicht einen funktionierenden Prototyp zu coden und die Daten zu persistieren. Hier mussten wir klar eine Priorität setzen und abgrenzen. Damit sind aber auch viele initiale </w:t>
+        <w:t xml:space="preserve"> früh bewusst gegen eine Datenbank entschieden. </w:t>
+      </w:r>
+      <w:r>
+        <w:t>Für u</w:t>
+      </w:r>
+      <w:r>
+        <w:t xml:space="preserve">ns </w:t>
+      </w:r>
+      <w:r>
+        <w:t>war</w:t>
+      </w:r>
+      <w:r>
+        <w:t xml:space="preserve"> die Zeit </w:t>
+      </w:r>
+      <w:r>
+        <w:t xml:space="preserve">zu </w:t>
+      </w:r>
+      <w:r>
+        <w:t>knapp,</w:t>
+      </w:r>
+      <w:r>
+        <w:t xml:space="preserve"> um </w:t>
+      </w:r>
+      <w:r>
+        <w:t xml:space="preserve">einen funktionierenden Prototyp zu coden und die Daten zu persistieren. Hier mussten wir klar eine Priorität setzen und abgrenzen. Damit sind aber auch viele initiale </w:t>
       </w:r>
       <w:r>
         <w:t>Feature</w:t>
@@ -819,13 +981,31 @@
         <w:t xml:space="preserve"> weggefallen</w:t>
       </w:r>
       <w:r>
-        <w:t xml:space="preserve">, die man noch zu einem späteren Zeitpunkt implementieren könnte. Mit einer vollwertigen Medizin-Datenbank kann der Arzt entlastet werden </w:t>
-      </w:r>
-      <w:r>
-        <w:t xml:space="preserve">mit </w:t>
-      </w:r>
-      <w:r>
-        <w:t xml:space="preserve">einer </w:t>
+        <w:t>, die man noch zu einem späteren Zeitpunkt implementieren könnte. Mit einer vollwertigen Medizin-Datenbank k</w:t>
+      </w:r>
+      <w:r>
+        <w:t>önnen</w:t>
+      </w:r>
+      <w:r>
+        <w:t xml:space="preserve"> d</w:t>
+      </w:r>
+      <w:r>
+        <w:t>ie</w:t>
+      </w:r>
+      <w:r>
+        <w:t xml:space="preserve"> </w:t>
+      </w:r>
+      <w:r>
+        <w:t>Mediziner*innen</w:t>
+      </w:r>
+      <w:r>
+        <w:t xml:space="preserve"> entlastet werden </w:t>
+      </w:r>
+      <w:r>
+        <w:t>durch eine</w:t>
+      </w:r>
+      <w:r>
+        <w:t xml:space="preserve"> </w:t>
       </w:r>
       <w:r>
         <w:t>einfachen Medikamenten</w:t>
@@ -834,16 +1014,28 @@
         <w:t xml:space="preserve"> </w:t>
       </w:r>
       <w:r>
-        <w:t>Suchoptionen</w:t>
-      </w:r>
-      <w:r>
-        <w:t xml:space="preserve">. Auch kann er bei der Entscheidung unterstützt und auf allfällige Fehler </w:t>
+        <w:t>Suchfunktion</w:t>
+      </w:r>
+      <w:r>
+        <w:t>. Auch k</w:t>
+      </w:r>
+      <w:r>
+        <w:t>önnte</w:t>
+      </w:r>
+      <w:r>
+        <w:t xml:space="preserve"> bei der Entscheidung unterstützt und auf allfällige Fehler </w:t>
       </w:r>
       <w:r>
         <w:t>hingewiesen</w:t>
       </w:r>
       <w:r>
-        <w:t xml:space="preserve"> werden (zum Beispiel eine Indikation zweier Medikamente).</w:t>
+        <w:t xml:space="preserve"> werden (zum Beispiel eine </w:t>
+      </w:r>
+      <w:r>
+        <w:t>Kontrai</w:t>
+      </w:r>
+      <w:r>
+        <w:t>ndikation zweier Medikamente).</w:t>
       </w:r>
     </w:p>
     <w:p>
@@ -856,7 +1048,10 @@
         <w:ind w:left="-567"/>
       </w:pPr>
       <w:r>
-        <w:t xml:space="preserve">Auch haben wir den Aspekt der Sicherheit und </w:t>
+        <w:t>Ausserhalb</w:t>
+      </w:r>
+      <w:r>
+        <w:t xml:space="preserve"> haben wir den Aspekt der Sicherheit und </w:t>
       </w:r>
       <w:r>
         <w:t xml:space="preserve">des </w:t>
@@ -871,21 +1066,28 @@
         <w:t xml:space="preserve"> </w:t>
       </w:r>
       <w:r>
-        <w:t xml:space="preserve">abgegrenzt. </w:t>
-      </w:r>
-      <w:r>
-        <w:t xml:space="preserve">Unsere Arztrezepte werden einfach mit einer ID abgerufen und ohne Login entwertet. Das ist </w:t>
-      </w:r>
-      <w:proofErr w:type="gramStart"/>
-      <w:r>
-        <w:t>natürlich nicht</w:t>
-      </w:r>
-      <w:proofErr w:type="gramEnd"/>
-      <w:r>
-        <w:t xml:space="preserve"> eine einsatzbereite Lösung.</w:t>
-      </w:r>
-      <w:r>
-        <w:t xml:space="preserve"> Das Konzept dazu haben wir aber ausgearbeitet mit dem HIN-Login für Ärzte und einem anderen Login für die Apotheken.</w:t>
+        <w:t>aussen vorgelassen</w:t>
+      </w:r>
+      <w:r>
+        <w:t xml:space="preserve">. </w:t>
+      </w:r>
+      <w:r>
+        <w:t>Unsere Arztrezepte werden einfach mit einer ID abgerufen und ohne Login entwertet</w:t>
+      </w:r>
+      <w:r>
+        <w:t>, dies</w:t>
+      </w:r>
+      <w:r>
+        <w:t xml:space="preserve"> ist natürlich nicht eine einsatzbereite Lösung.</w:t>
+      </w:r>
+      <w:r>
+        <w:t xml:space="preserve"> Das Konzept dazu haben wir aber ausgearbeitet mit dem HIN-Login für </w:t>
+      </w:r>
+      <w:r>
+        <w:t>Mediziner*innen</w:t>
+      </w:r>
+      <w:r>
+        <w:t xml:space="preserve"> und einem anderen Login für die Apotheken.</w:t>
       </w:r>
     </w:p>
     <w:sectPr>
@@ -5750,6 +5952,30 @@
 </file>
 
 <file path=customXml/item1.xml><?xml version="1.0" encoding="utf-8"?>
+<b:Sources xmlns:b="http://schemas.openxmlformats.org/officeDocument/2006/bibliography" xmlns="http://schemas.openxmlformats.org/officeDocument/2006/bibliography" SelectedStyle="\APA.XSL" StyleName="APA"/>
+</file>
+
+<file path=customXml/item2.xml><?xml version="1.0" encoding="utf-8"?>
+<?mso-contentType ?>
+<FormTemplates xmlns="http://schemas.microsoft.com/sharepoint/v3/contenttype/forms">
+  <Display>DocumentLibraryForm</Display>
+  <Edit>DocumentLibraryForm</Edit>
+  <New>DocumentLibraryForm</New>
+</FormTemplates>
+</file>
+
+<file path=customXml/item3.xml><?xml version="1.0" encoding="utf-8"?>
+<p:properties xmlns:p="http://schemas.microsoft.com/office/2006/metadata/properties" xmlns:xsi="http://www.w3.org/2001/XMLSchema-instance" xmlns:pc="http://schemas.microsoft.com/office/infopath/2007/PartnerControls">
+  <documentManagement>
+    <lcf76f155ced4ddcb4097134ff3c332f xmlns="80ea8437-9da9-4c8e-827f-72aeed5f829a">
+      <Terms xmlns="http://schemas.microsoft.com/office/infopath/2007/PartnerControls"/>
+    </lcf76f155ced4ddcb4097134ff3c332f>
+    <TaxCatchAll xmlns="11ceba1c-8638-4c24-8c74-242515d3a448" xsi:nil="true"/>
+  </documentManagement>
+</p:properties>
+</file>
+
+<file path=customXml/item4.xml><?xml version="1.0" encoding="utf-8"?>
 <ct:contentTypeSchema xmlns:ct="http://schemas.microsoft.com/office/2006/metadata/contentType" xmlns:ma="http://schemas.microsoft.com/office/2006/metadata/properties/metaAttributes" ct:_="" ma:_="" ma:contentTypeName="Dokument" ma:contentTypeID="0x01010004D3547691812540BD783809B12BBDF4" ma:contentTypeVersion="16" ma:contentTypeDescription="Ein neues Dokument erstellen." ma:contentTypeScope="" ma:versionID="d09014d0141efc9ec658a3054e9e6e6a">
   <xsd:schema xmlns:xsd="http://www.w3.org/2001/XMLSchema" xmlns:xs="http://www.w3.org/2001/XMLSchema" xmlns:p="http://schemas.microsoft.com/office/2006/metadata/properties" xmlns:ns2="80ea8437-9da9-4c8e-827f-72aeed5f829a" xmlns:ns3="11ceba1c-8638-4c24-8c74-242515d3a448" targetNamespace="http://schemas.microsoft.com/office/2006/metadata/properties" ma:root="true" ma:fieldsID="8d7d9889e8dd2ceb89ce67fd4928fe1c" ns2:_="" ns3:_="">
     <xsd:import namespace="80ea8437-9da9-4c8e-827f-72aeed5f829a"/>
@@ -5992,31 +6218,34 @@
 </ct:contentTypeSchema>
 </file>
 
-<file path=customXml/item2.xml><?xml version="1.0" encoding="utf-8"?>
-<p:properties xmlns:p="http://schemas.microsoft.com/office/2006/metadata/properties" xmlns:xsi="http://www.w3.org/2001/XMLSchema-instance" xmlns:pc="http://schemas.microsoft.com/office/infopath/2007/PartnerControls">
-  <documentManagement>
-    <lcf76f155ced4ddcb4097134ff3c332f xmlns="80ea8437-9da9-4c8e-827f-72aeed5f829a">
-      <Terms xmlns="http://schemas.microsoft.com/office/infopath/2007/PartnerControls"/>
-    </lcf76f155ced4ddcb4097134ff3c332f>
-    <TaxCatchAll xmlns="11ceba1c-8638-4c24-8c74-242515d3a448" xsi:nil="true"/>
-  </documentManagement>
-</p:properties>
+<file path=customXml/itemProps1.xml><?xml version="1.0" encoding="utf-8"?>
+<ds:datastoreItem xmlns:ds="http://schemas.openxmlformats.org/officeDocument/2006/customXml" ds:itemID="{7ED3487E-EE28-6646-A90B-F6DED81F41CE}">
+  <ds:schemaRefs>
+    <ds:schemaRef ds:uri="http://schemas.openxmlformats.org/officeDocument/2006/bibliography"/>
+  </ds:schemaRefs>
+</ds:datastoreItem>
 </file>
 
-<file path=customXml/item3.xml><?xml version="1.0" encoding="utf-8"?>
-<?mso-contentType ?>
-<FormTemplates xmlns="http://schemas.microsoft.com/sharepoint/v3/contenttype/forms">
-  <Display>DocumentLibraryForm</Display>
-  <Edit>DocumentLibraryForm</Edit>
-  <New>DocumentLibraryForm</New>
-</FormTemplates>
+<file path=customXml/itemProps2.xml><?xml version="1.0" encoding="utf-8"?>
+<ds:datastoreItem xmlns:ds="http://schemas.openxmlformats.org/officeDocument/2006/customXml" ds:itemID="{D4C5375C-35C7-4333-9619-45897004056B}">
+  <ds:schemaRefs>
+    <ds:schemaRef ds:uri="http://schemas.microsoft.com/sharepoint/v3/contenttype/forms"/>
+  </ds:schemaRefs>
+</ds:datastoreItem>
 </file>
 
-<file path=customXml/item4.xml><?xml version="1.0" encoding="utf-8"?>
-<b:Sources xmlns:b="http://schemas.openxmlformats.org/officeDocument/2006/bibliography" xmlns="http://schemas.openxmlformats.org/officeDocument/2006/bibliography" SelectedStyle="\APA.XSL" StyleName="APA"/>
+<file path=customXml/itemProps3.xml><?xml version="1.0" encoding="utf-8"?>
+<ds:datastoreItem xmlns:ds="http://schemas.openxmlformats.org/officeDocument/2006/customXml" ds:itemID="{FE6D02D6-DE34-4768-971E-DB05F086D80B}">
+  <ds:schemaRefs>
+    <ds:schemaRef ds:uri="http://schemas.microsoft.com/office/2006/metadata/properties"/>
+    <ds:schemaRef ds:uri="http://schemas.microsoft.com/office/infopath/2007/PartnerControls"/>
+    <ds:schemaRef ds:uri="80ea8437-9da9-4c8e-827f-72aeed5f829a"/>
+    <ds:schemaRef ds:uri="11ceba1c-8638-4c24-8c74-242515d3a448"/>
+  </ds:schemaRefs>
+</ds:datastoreItem>
 </file>
 
-<file path=customXml/itemProps1.xml><?xml version="1.0" encoding="utf-8"?>
+<file path=customXml/itemProps4.xml><?xml version="1.0" encoding="utf-8"?>
 <ds:datastoreItem xmlns:ds="http://schemas.openxmlformats.org/officeDocument/2006/customXml" ds:itemID="{3B40B4E2-DA54-4B4E-A3C6-F8BB85D02BB5}">
   <ds:schemaRefs>
     <ds:schemaRef ds:uri="http://schemas.microsoft.com/office/2006/metadata/contentType"/>
@@ -6033,31 +6262,4 @@
     <ds:schemaRef ds:uri="http://schemas.microsoft.com/internal/obd"/>
   </ds:schemaRefs>
 </ds:datastoreItem>
-</file>
-
-<file path=customXml/itemProps2.xml><?xml version="1.0" encoding="utf-8"?>
-<ds:datastoreItem xmlns:ds="http://schemas.openxmlformats.org/officeDocument/2006/customXml" ds:itemID="{FE6D02D6-DE34-4768-971E-DB05F086D80B}">
-  <ds:schemaRefs>
-    <ds:schemaRef ds:uri="http://schemas.microsoft.com/office/2006/metadata/properties"/>
-    <ds:schemaRef ds:uri="http://schemas.microsoft.com/office/infopath/2007/PartnerControls"/>
-    <ds:schemaRef ds:uri="80ea8437-9da9-4c8e-827f-72aeed5f829a"/>
-    <ds:schemaRef ds:uri="11ceba1c-8638-4c24-8c74-242515d3a448"/>
-  </ds:schemaRefs>
-</ds:datastoreItem>
-</file>
-
-<file path=customXml/itemProps3.xml><?xml version="1.0" encoding="utf-8"?>
-<ds:datastoreItem xmlns:ds="http://schemas.openxmlformats.org/officeDocument/2006/customXml" ds:itemID="{D4C5375C-35C7-4333-9619-45897004056B}">
-  <ds:schemaRefs>
-    <ds:schemaRef ds:uri="http://schemas.microsoft.com/sharepoint/v3/contenttype/forms"/>
-  </ds:schemaRefs>
-</ds:datastoreItem>
-</file>
-
-<file path=customXml/itemProps4.xml><?xml version="1.0" encoding="utf-8"?>
-<ds:datastoreItem xmlns:ds="http://schemas.openxmlformats.org/officeDocument/2006/customXml" ds:itemID="{7ED3487E-EE28-6646-A90B-F6DED81F41CE}">
-  <ds:schemaRefs>
-    <ds:schemaRef ds:uri="http://schemas.openxmlformats.org/officeDocument/2006/bibliography"/>
-  </ds:schemaRefs>
-</ds:datastoreItem>
 </file>
</xml_diff>